<commit_message>
Updated lägerbidragsansökan for Stockholm to put in the right periods and year automatically depending on todays date.
</commit_message>
<xml_diff>
--- a/templates/lagerbidragsmall_sthlm.docx
+++ b/templates/lagerbidragsmall_sthlm.docx
@@ -95,7 +95,7 @@
                 <w:sz w:val="32"/>
                 <w:szCs w:val="32"/>
               </w:rPr>
-              <w:t>15 december</w:t>
+              <w:fldChar w:fldCharType="begin"/>
             </w:r>
             <w:r>
               <w:rPr>
@@ -103,7 +103,7 @@
                 <w:sz w:val="32"/>
                 <w:szCs w:val="32"/>
               </w:rPr>
-              <w:t xml:space="preserve"> 201</w:t>
+              <w:instrText xml:space="preserve"> MERGEFIELD sistaansokan \* MERGEFORMAT </w:instrText>
             </w:r>
             <w:r>
               <w:rPr>
@@ -111,14 +111,31 @@
                 <w:sz w:val="32"/>
                 <w:szCs w:val="32"/>
               </w:rPr>
-              <w:t>9</w:t>
-            </w:r>
-            <w:r>
-              <w:rPr>
-                <w:rFonts w:ascii="Times New Roman" w:hAnsi="Times New Roman"/>
+              <w:fldChar w:fldCharType="separate"/>
+            </w:r>
+            <w:r>
+              <w:rPr>
+                <w:rFonts w:ascii="Times New Roman" w:hAnsi="Times New Roman"/>
+                <w:noProof/>
                 <w:sz w:val="32"/>
                 <w:szCs w:val="32"/>
               </w:rPr>
+              <w:t>«sistaansokan»</w:t>
+            </w:r>
+            <w:r>
+              <w:rPr>
+                <w:rFonts w:ascii="Times New Roman" w:hAnsi="Times New Roman"/>
+                <w:sz w:val="32"/>
+                <w:szCs w:val="32"/>
+              </w:rPr>
+              <w:fldChar w:fldCharType="end"/>
+            </w:r>
+            <w:r>
+              <w:rPr>
+                <w:rFonts w:ascii="Times New Roman" w:hAnsi="Times New Roman"/>
+                <w:sz w:val="32"/>
+                <w:szCs w:val="32"/>
+              </w:rPr>
               <w:t xml:space="preserve"> </w:t>
             </w:r>
           </w:p>
@@ -154,7 +171,7 @@
                 <w:sz w:val="20"/>
                 <w:szCs w:val="20"/>
               </w:rPr>
-              <w:t xml:space="preserve">1 juni  – 30 november </w:t>
+              <w:fldChar w:fldCharType="begin"/>
             </w:r>
             <w:r>
               <w:rPr>
@@ -162,8 +179,92 @@
                 <w:sz w:val="20"/>
                 <w:szCs w:val="20"/>
               </w:rPr>
-              <w:t>2019</w:t>
-            </w:r>
+              <w:instrText xml:space="preserve"> MERGEFIELD periodstart \* MERGEFORMAT </w:instrText>
+            </w:r>
+            <w:r>
+              <w:rPr>
+                <w:rFonts w:ascii="Times New Roman" w:hAnsi="Times New Roman"/>
+                <w:sz w:val="20"/>
+                <w:szCs w:val="20"/>
+              </w:rPr>
+              <w:fldChar w:fldCharType="separate"/>
+            </w:r>
+            <w:r>
+              <w:rPr>
+                <w:rFonts w:ascii="Times New Roman" w:hAnsi="Times New Roman"/>
+                <w:noProof/>
+                <w:sz w:val="20"/>
+                <w:szCs w:val="20"/>
+              </w:rPr>
+              <w:t>«periodstart»</w:t>
+            </w:r>
+            <w:r>
+              <w:rPr>
+                <w:rFonts w:ascii="Times New Roman" w:hAnsi="Times New Roman"/>
+                <w:sz w:val="20"/>
+                <w:szCs w:val="20"/>
+              </w:rPr>
+              <w:fldChar w:fldCharType="end"/>
+            </w:r>
+            <w:r>
+              <w:rPr>
+                <w:rFonts w:ascii="Times New Roman" w:hAnsi="Times New Roman"/>
+                <w:sz w:val="20"/>
+                <w:szCs w:val="20"/>
+              </w:rPr>
+              <w:t xml:space="preserve"> </w:t>
+            </w:r>
+            <w:r>
+              <w:rPr>
+                <w:rFonts w:ascii="Times New Roman" w:hAnsi="Times New Roman"/>
+                <w:sz w:val="20"/>
+                <w:szCs w:val="20"/>
+              </w:rPr>
+              <w:t xml:space="preserve">– </w:t>
+            </w:r>
+            <w:r>
+              <w:rPr>
+                <w:rFonts w:ascii="Times New Roman" w:hAnsi="Times New Roman"/>
+                <w:sz w:val="20"/>
+                <w:szCs w:val="20"/>
+              </w:rPr>
+              <w:fldChar w:fldCharType="begin"/>
+            </w:r>
+            <w:r>
+              <w:rPr>
+                <w:rFonts w:ascii="Times New Roman" w:hAnsi="Times New Roman"/>
+                <w:sz w:val="20"/>
+                <w:szCs w:val="20"/>
+              </w:rPr>
+              <w:instrText xml:space="preserve"> MERGEFIELD periodslut \* MERGEFORMAT </w:instrText>
+            </w:r>
+            <w:r>
+              <w:rPr>
+                <w:rFonts w:ascii="Times New Roman" w:hAnsi="Times New Roman"/>
+                <w:sz w:val="20"/>
+                <w:szCs w:val="20"/>
+              </w:rPr>
+              <w:fldChar w:fldCharType="separate"/>
+            </w:r>
+            <w:r>
+              <w:rPr>
+                <w:rFonts w:ascii="Times New Roman" w:hAnsi="Times New Roman"/>
+                <w:noProof/>
+                <w:sz w:val="20"/>
+                <w:szCs w:val="20"/>
+              </w:rPr>
+              <w:t>«periodslut»</w:t>
+            </w:r>
+            <w:r>
+              <w:rPr>
+                <w:rFonts w:ascii="Times New Roman" w:hAnsi="Times New Roman"/>
+                <w:sz w:val="20"/>
+                <w:szCs w:val="20"/>
+              </w:rPr>
+              <w:fldChar w:fldCharType="end"/>
+            </w:r>
+            <w:bookmarkStart w:id="0" w:name="_GoBack"/>
+            <w:bookmarkEnd w:id="0"/>
           </w:p>
           <w:p>
             <w:pPr>
@@ -918,27 +1019,14 @@
             <w:r>
               <w:t xml:space="preserve">  </w:t>
             </w:r>
-            <w:r>
-              <w:fldChar w:fldCharType="begin"/>
-            </w:r>
-            <w:r>
-              <w:instrText xml:space="preserve"> MERGEFIELD lagerplats \* MERGEFORMAT </w:instrText>
-            </w:r>
-            <w:r>
-              <w:fldChar w:fldCharType="separate"/>
-            </w:r>
-            <w:r>
-              <w:rPr>
-                <w:noProof/>
-              </w:rPr>
-              <w:t>«lagerplats»</w:t>
-            </w:r>
-            <w:r>
-              <w:rPr>
-                <w:noProof/>
-              </w:rPr>
-              <w:fldChar w:fldCharType="end"/>
-            </w:r>
+            <w:fldSimple w:instr=" MERGEFIELD lagerplats \* MERGEFORMAT ">
+              <w:r>
+                <w:rPr>
+                  <w:noProof/>
+                </w:rPr>
+                <w:t>«lagerplats»</w:t>
+              </w:r>
+            </w:fldSimple>
           </w:p>
         </w:tc>
         <w:tc>
@@ -1021,51 +1109,25 @@
               </w:rPr>
               <w:t xml:space="preserve">  </w:t>
             </w:r>
-            <w:r>
-              <w:fldChar w:fldCharType="begin"/>
-            </w:r>
-            <w:r>
-              <w:instrText xml:space="preserve"> MERGEFIELD startdatum \* MERGEFORMAT </w:instrText>
-            </w:r>
-            <w:r>
-              <w:fldChar w:fldCharType="separate"/>
-            </w:r>
-            <w:r>
-              <w:rPr>
-                <w:noProof/>
-              </w:rPr>
-              <w:t>«startdatum»</w:t>
-            </w:r>
-            <w:r>
-              <w:rPr>
-                <w:noProof/>
-              </w:rPr>
-              <w:fldChar w:fldCharType="end"/>
-            </w:r>
+            <w:fldSimple w:instr=" MERGEFIELD startdatum \* MERGEFORMAT ">
+              <w:r>
+                <w:rPr>
+                  <w:noProof/>
+                </w:rPr>
+                <w:t>«startdatum»</w:t>
+              </w:r>
+            </w:fldSimple>
             <w:r>
               <w:t xml:space="preserve"> --- </w:t>
             </w:r>
-            <w:r>
-              <w:fldChar w:fldCharType="begin"/>
-            </w:r>
-            <w:r>
-              <w:instrText xml:space="preserve"> MERGEFIELD slutdatum \* MERGEFORMAT </w:instrText>
-            </w:r>
-            <w:r>
-              <w:fldChar w:fldCharType="separate"/>
-            </w:r>
-            <w:r>
-              <w:rPr>
-                <w:noProof/>
-              </w:rPr>
-              <w:t>«slutdatum»</w:t>
-            </w:r>
-            <w:r>
-              <w:rPr>
-                <w:noProof/>
-              </w:rPr>
-              <w:fldChar w:fldCharType="end"/>
-            </w:r>
+            <w:fldSimple w:instr=" MERGEFIELD slutdatum \* MERGEFORMAT ">
+              <w:r>
+                <w:rPr>
+                  <w:noProof/>
+                </w:rPr>
+                <w:t>«slutdatum»</w:t>
+              </w:r>
+            </w:fldSimple>
           </w:p>
         </w:tc>
       </w:tr>
@@ -5565,7 +5627,7 @@
           <w:rFonts w:ascii="Times New Roman" w:hAnsi="Times New Roman"/>
         </w:rPr>
       </w:pPr>
-      <w:bookmarkStart w:id="0" w:name="OLE_LINK1"/>
+      <w:bookmarkStart w:id="1" w:name="OLE_LINK1"/>
       <w:r>
         <w:rPr>
           <w:rFonts w:ascii="Times New Roman" w:hAnsi="Times New Roman"/>
@@ -5712,7 +5774,7 @@
         </w:rPr>
         <w:t xml:space="preserve"> </w:t>
       </w:r>
-      <w:bookmarkEnd w:id="0"/>
+      <w:bookmarkEnd w:id="1"/>
       <w:r>
         <w:rPr>
           <w:rFonts w:ascii="Times New Roman" w:hAnsi="Times New Roman"/>
@@ -5837,8 +5899,6 @@
           <w:szCs w:val="16"/>
         </w:rPr>
       </w:pPr>
-      <w:bookmarkStart w:id="1" w:name="_GoBack"/>
-      <w:bookmarkEnd w:id="1"/>
     </w:p>
     <w:sectPr>
       <w:headerReference w:type="default" r:id="rId8"/>
@@ -6038,7 +6098,36 @@
         <w:rFonts w:ascii="Times New Roman" w:hAnsi="Times New Roman"/>
         <w:b/>
       </w:rPr>
-      <w:t>2019</w:t>
+      <w:fldChar w:fldCharType="begin"/>
+    </w:r>
+    <w:r>
+      <w:rPr>
+        <w:rFonts w:ascii="Times New Roman" w:hAnsi="Times New Roman"/>
+        <w:b/>
+      </w:rPr>
+      <w:instrText xml:space="preserve"> MERGEFIELD ansokningsar \* MERGEFORMAT </w:instrText>
+    </w:r>
+    <w:r>
+      <w:rPr>
+        <w:rFonts w:ascii="Times New Roman" w:hAnsi="Times New Roman"/>
+        <w:b/>
+      </w:rPr>
+      <w:fldChar w:fldCharType="separate"/>
+    </w:r>
+    <w:r>
+      <w:rPr>
+        <w:rFonts w:ascii="Times New Roman" w:hAnsi="Times New Roman"/>
+        <w:b/>
+        <w:noProof/>
+      </w:rPr>
+      <w:t>«ansokningsar»</w:t>
+    </w:r>
+    <w:r>
+      <w:rPr>
+        <w:rFonts w:ascii="Times New Roman" w:hAnsi="Times New Roman"/>
+        <w:b/>
+      </w:rPr>
+      <w:fldChar w:fldCharType="end"/>
     </w:r>
   </w:p>
 </w:hdr>
@@ -7731,7 +7820,7 @@
 </file>
 
 <file path=customXml/itemProps1.xml><?xml version="1.0" encoding="utf-8"?>
-<ds:datastoreItem xmlns:ds="http://schemas.openxmlformats.org/officeDocument/2006/customXml" ds:itemID="{032CD948-288C-664B-B663-3B2E5BF48E8F}">
+<ds:datastoreItem xmlns:ds="http://schemas.openxmlformats.org/officeDocument/2006/customXml" ds:itemID="{0E0A4CFD-D9CE-BE45-B138-8165758076B3}">
   <ds:schemaRefs>
     <ds:schemaRef ds:uri="http://schemas.openxmlformats.org/officeDocument/2006/bibliography"/>
   </ds:schemaRefs>

</xml_diff>

<commit_message>
Changed year in header to fixed value 2020 since mailmerge does not work in the document header. Can always be edited by hand before submitting.
</commit_message>
<xml_diff>
--- a/templates/lagerbidragsmall_sthlm.docx
+++ b/templates/lagerbidragsmall_sthlm.docx
@@ -263,8 +263,6 @@
               </w:rPr>
               <w:fldChar w:fldCharType="end"/>
             </w:r>
-            <w:bookmarkStart w:id="0" w:name="_GoBack"/>
-            <w:bookmarkEnd w:id="0"/>
           </w:p>
           <w:p>
             <w:pPr>
@@ -1019,14 +1017,27 @@
             <w:r>
               <w:t xml:space="preserve">  </w:t>
             </w:r>
-            <w:fldSimple w:instr=" MERGEFIELD lagerplats \* MERGEFORMAT ">
-              <w:r>
-                <w:rPr>
-                  <w:noProof/>
-                </w:rPr>
-                <w:t>«lagerplats»</w:t>
-              </w:r>
-            </w:fldSimple>
+            <w:r>
+              <w:fldChar w:fldCharType="begin"/>
+            </w:r>
+            <w:r>
+              <w:instrText xml:space="preserve"> MERGEFIELD lagerplats \* MERGEFORMAT </w:instrText>
+            </w:r>
+            <w:r>
+              <w:fldChar w:fldCharType="separate"/>
+            </w:r>
+            <w:r>
+              <w:rPr>
+                <w:noProof/>
+              </w:rPr>
+              <w:t>«lagerplats»</w:t>
+            </w:r>
+            <w:r>
+              <w:rPr>
+                <w:noProof/>
+              </w:rPr>
+              <w:fldChar w:fldCharType="end"/>
+            </w:r>
           </w:p>
         </w:tc>
         <w:tc>
@@ -1109,25 +1120,51 @@
               </w:rPr>
               <w:t xml:space="preserve">  </w:t>
             </w:r>
-            <w:fldSimple w:instr=" MERGEFIELD startdatum \* MERGEFORMAT ">
-              <w:r>
-                <w:rPr>
-                  <w:noProof/>
-                </w:rPr>
-                <w:t>«startdatum»</w:t>
-              </w:r>
-            </w:fldSimple>
+            <w:r>
+              <w:fldChar w:fldCharType="begin"/>
+            </w:r>
+            <w:r>
+              <w:instrText xml:space="preserve"> MERGEFIELD startdatum \* MERGEFORMAT </w:instrText>
+            </w:r>
+            <w:r>
+              <w:fldChar w:fldCharType="separate"/>
+            </w:r>
+            <w:r>
+              <w:rPr>
+                <w:noProof/>
+              </w:rPr>
+              <w:t>«startdatum»</w:t>
+            </w:r>
+            <w:r>
+              <w:rPr>
+                <w:noProof/>
+              </w:rPr>
+              <w:fldChar w:fldCharType="end"/>
+            </w:r>
             <w:r>
               <w:t xml:space="preserve"> --- </w:t>
             </w:r>
-            <w:fldSimple w:instr=" MERGEFIELD slutdatum \* MERGEFORMAT ">
-              <w:r>
-                <w:rPr>
-                  <w:noProof/>
-                </w:rPr>
-                <w:t>«slutdatum»</w:t>
-              </w:r>
-            </w:fldSimple>
+            <w:r>
+              <w:fldChar w:fldCharType="begin"/>
+            </w:r>
+            <w:r>
+              <w:instrText xml:space="preserve"> MERGEFIELD slutdatum \* MERGEFORMAT </w:instrText>
+            </w:r>
+            <w:r>
+              <w:fldChar w:fldCharType="separate"/>
+            </w:r>
+            <w:r>
+              <w:rPr>
+                <w:noProof/>
+              </w:rPr>
+              <w:t>«slutdatum»</w:t>
+            </w:r>
+            <w:r>
+              <w:rPr>
+                <w:noProof/>
+              </w:rPr>
+              <w:fldChar w:fldCharType="end"/>
+            </w:r>
           </w:p>
         </w:tc>
       </w:tr>
@@ -5627,7 +5664,7 @@
           <w:rFonts w:ascii="Times New Roman" w:hAnsi="Times New Roman"/>
         </w:rPr>
       </w:pPr>
-      <w:bookmarkStart w:id="1" w:name="OLE_LINK1"/>
+      <w:bookmarkStart w:id="0" w:name="OLE_LINK1"/>
       <w:r>
         <w:rPr>
           <w:rFonts w:ascii="Times New Roman" w:hAnsi="Times New Roman"/>
@@ -5774,7 +5811,7 @@
         </w:rPr>
         <w:t xml:space="preserve"> </w:t>
       </w:r>
-      <w:bookmarkEnd w:id="1"/>
+      <w:bookmarkEnd w:id="0"/>
       <w:r>
         <w:rPr>
           <w:rFonts w:ascii="Times New Roman" w:hAnsi="Times New Roman"/>
@@ -5901,7 +5938,12 @@
       </w:pPr>
     </w:p>
     <w:sectPr>
-      <w:headerReference w:type="default" r:id="rId8"/>
+      <w:headerReference w:type="even" r:id="rId8"/>
+      <w:headerReference w:type="default" r:id="rId9"/>
+      <w:footerReference w:type="even" r:id="rId10"/>
+      <w:footerReference w:type="default" r:id="rId11"/>
+      <w:headerReference w:type="first" r:id="rId12"/>
+      <w:footerReference w:type="first" r:id="rId13"/>
       <w:pgSz w:w="11901" w:h="16840" w:code="9"/>
       <w:pgMar w:top="2381" w:right="851" w:bottom="284" w:left="1134" w:header="567" w:footer="0" w:gutter="0"/>
       <w:cols w:space="720"/>
@@ -5931,6 +5973,36 @@
 </w:endnotes>
 </file>
 
+<file path=word/footer1.xml><?xml version="1.0" encoding="utf-8"?>
+<w:ftr xmlns:wpc="http://schemas.microsoft.com/office/word/2010/wordprocessingCanvas" xmlns:cx="http://schemas.microsoft.com/office/drawing/2014/chartex" xmlns:cx1="http://schemas.microsoft.com/office/drawing/2015/9/8/chartex" xmlns:cx2="http://schemas.microsoft.com/office/drawing/2015/10/21/chartex" xmlns:cx3="http://schemas.microsoft.com/office/drawing/2016/5/9/chartex" xmlns:cx4="http://schemas.microsoft.com/office/drawing/2016/5/10/chartex" xmlns:cx5="http://schemas.microsoft.com/office/drawing/2016/5/11/chartex" xmlns:cx6="http://schemas.microsoft.com/office/drawing/2016/5/12/chartex" xmlns:cx7="http://schemas.microsoft.com/office/drawing/2016/5/13/chartex" xmlns:cx8="http://schemas.microsoft.com/office/drawing/2016/5/14/chartex" xmlns:mc="http://schemas.openxmlformats.org/markup-compatibility/2006" xmlns:aink="http://schemas.microsoft.com/office/drawing/2016/ink" xmlns:am3d="http://schemas.microsoft.com/office/drawing/2017/model3d" xmlns:o="urn:schemas-microsoft-com:office:office" xmlns:r="http://schemas.openxmlformats.org/officeDocument/2006/relationships" xmlns:m="http://schemas.openxmlformats.org/officeDocument/2006/math" xmlns:v="urn:schemas-microsoft-com:vml" xmlns:wp14="http://schemas.microsoft.com/office/word/2010/wordprocessingDrawing" xmlns:wp="http://schemas.openxmlformats.org/drawingml/2006/wordprocessingDrawing" xmlns:w10="urn:schemas-microsoft-com:office:word" xmlns:w="http://schemas.openxmlformats.org/wordprocessingml/2006/main" xmlns:w14="http://schemas.microsoft.com/office/word/2010/wordml" xmlns:w15="http://schemas.microsoft.com/office/word/2012/wordml" xmlns:w16cid="http://schemas.microsoft.com/office/word/2016/wordml/cid" xmlns:w16se="http://schemas.microsoft.com/office/word/2015/wordml/symex" xmlns:wpg="http://schemas.microsoft.com/office/word/2010/wordprocessingGroup" xmlns:wpi="http://schemas.microsoft.com/office/word/2010/wordprocessingInk" xmlns:wne="http://schemas.microsoft.com/office/word/2006/wordml" xmlns:wps="http://schemas.microsoft.com/office/word/2010/wordprocessingShape" mc:Ignorable="w14 w15 w16se w16cid wp14">
+  <w:p>
+    <w:pPr>
+      <w:pStyle w:val="Sidfot"/>
+    </w:pPr>
+  </w:p>
+</w:ftr>
+</file>
+
+<file path=word/footer2.xml><?xml version="1.0" encoding="utf-8"?>
+<w:ftr xmlns:wpc="http://schemas.microsoft.com/office/word/2010/wordprocessingCanvas" xmlns:cx="http://schemas.microsoft.com/office/drawing/2014/chartex" xmlns:cx1="http://schemas.microsoft.com/office/drawing/2015/9/8/chartex" xmlns:cx2="http://schemas.microsoft.com/office/drawing/2015/10/21/chartex" xmlns:cx3="http://schemas.microsoft.com/office/drawing/2016/5/9/chartex" xmlns:cx4="http://schemas.microsoft.com/office/drawing/2016/5/10/chartex" xmlns:cx5="http://schemas.microsoft.com/office/drawing/2016/5/11/chartex" xmlns:cx6="http://schemas.microsoft.com/office/drawing/2016/5/12/chartex" xmlns:cx7="http://schemas.microsoft.com/office/drawing/2016/5/13/chartex" xmlns:cx8="http://schemas.microsoft.com/office/drawing/2016/5/14/chartex" xmlns:mc="http://schemas.openxmlformats.org/markup-compatibility/2006" xmlns:aink="http://schemas.microsoft.com/office/drawing/2016/ink" xmlns:am3d="http://schemas.microsoft.com/office/drawing/2017/model3d" xmlns:o="urn:schemas-microsoft-com:office:office" xmlns:r="http://schemas.openxmlformats.org/officeDocument/2006/relationships" xmlns:m="http://schemas.openxmlformats.org/officeDocument/2006/math" xmlns:v="urn:schemas-microsoft-com:vml" xmlns:wp14="http://schemas.microsoft.com/office/word/2010/wordprocessingDrawing" xmlns:wp="http://schemas.openxmlformats.org/drawingml/2006/wordprocessingDrawing" xmlns:w10="urn:schemas-microsoft-com:office:word" xmlns:w="http://schemas.openxmlformats.org/wordprocessingml/2006/main" xmlns:w14="http://schemas.microsoft.com/office/word/2010/wordml" xmlns:w15="http://schemas.microsoft.com/office/word/2012/wordml" xmlns:w16cid="http://schemas.microsoft.com/office/word/2016/wordml/cid" xmlns:w16se="http://schemas.microsoft.com/office/word/2015/wordml/symex" xmlns:wpg="http://schemas.microsoft.com/office/word/2010/wordprocessingGroup" xmlns:wpi="http://schemas.microsoft.com/office/word/2010/wordprocessingInk" xmlns:wne="http://schemas.microsoft.com/office/word/2006/wordml" xmlns:wps="http://schemas.microsoft.com/office/word/2010/wordprocessingShape" mc:Ignorable="w14 w15 w16se w16cid wp14">
+  <w:p>
+    <w:pPr>
+      <w:pStyle w:val="Sidfot"/>
+    </w:pPr>
+  </w:p>
+</w:ftr>
+</file>
+
+<file path=word/footer3.xml><?xml version="1.0" encoding="utf-8"?>
+<w:ftr xmlns:wpc="http://schemas.microsoft.com/office/word/2010/wordprocessingCanvas" xmlns:cx="http://schemas.microsoft.com/office/drawing/2014/chartex" xmlns:cx1="http://schemas.microsoft.com/office/drawing/2015/9/8/chartex" xmlns:cx2="http://schemas.microsoft.com/office/drawing/2015/10/21/chartex" xmlns:cx3="http://schemas.microsoft.com/office/drawing/2016/5/9/chartex" xmlns:cx4="http://schemas.microsoft.com/office/drawing/2016/5/10/chartex" xmlns:cx5="http://schemas.microsoft.com/office/drawing/2016/5/11/chartex" xmlns:cx6="http://schemas.microsoft.com/office/drawing/2016/5/12/chartex" xmlns:cx7="http://schemas.microsoft.com/office/drawing/2016/5/13/chartex" xmlns:cx8="http://schemas.microsoft.com/office/drawing/2016/5/14/chartex" xmlns:mc="http://schemas.openxmlformats.org/markup-compatibility/2006" xmlns:aink="http://schemas.microsoft.com/office/drawing/2016/ink" xmlns:am3d="http://schemas.microsoft.com/office/drawing/2017/model3d" xmlns:o="urn:schemas-microsoft-com:office:office" xmlns:r="http://schemas.openxmlformats.org/officeDocument/2006/relationships" xmlns:m="http://schemas.openxmlformats.org/officeDocument/2006/math" xmlns:v="urn:schemas-microsoft-com:vml" xmlns:wp14="http://schemas.microsoft.com/office/word/2010/wordprocessingDrawing" xmlns:wp="http://schemas.openxmlformats.org/drawingml/2006/wordprocessingDrawing" xmlns:w10="urn:schemas-microsoft-com:office:word" xmlns:w="http://schemas.openxmlformats.org/wordprocessingml/2006/main" xmlns:w14="http://schemas.microsoft.com/office/word/2010/wordml" xmlns:w15="http://schemas.microsoft.com/office/word/2012/wordml" xmlns:w16cid="http://schemas.microsoft.com/office/word/2016/wordml/cid" xmlns:w16se="http://schemas.microsoft.com/office/word/2015/wordml/symex" xmlns:wpg="http://schemas.microsoft.com/office/word/2010/wordprocessingGroup" xmlns:wpi="http://schemas.microsoft.com/office/word/2010/wordprocessingInk" xmlns:wne="http://schemas.microsoft.com/office/word/2006/wordml" xmlns:wps="http://schemas.microsoft.com/office/word/2010/wordprocessingShape" mc:Ignorable="w14 w15 w16se w16cid wp14">
+  <w:p>
+    <w:pPr>
+      <w:pStyle w:val="Sidfot"/>
+    </w:pPr>
+  </w:p>
+</w:ftr>
+</file>
+
 <file path=word/footnotes.xml><?xml version="1.0" encoding="utf-8"?>
 <w:footnotes xmlns:wpc="http://schemas.microsoft.com/office/word/2010/wordprocessingCanvas" xmlns:cx="http://schemas.microsoft.com/office/drawing/2014/chartex" xmlns:cx1="http://schemas.microsoft.com/office/drawing/2015/9/8/chartex" xmlns:cx2="http://schemas.microsoft.com/office/drawing/2015/10/21/chartex" xmlns:cx3="http://schemas.microsoft.com/office/drawing/2016/5/9/chartex" xmlns:cx4="http://schemas.microsoft.com/office/drawing/2016/5/10/chartex" xmlns:cx5="http://schemas.microsoft.com/office/drawing/2016/5/11/chartex" xmlns:cx6="http://schemas.microsoft.com/office/drawing/2016/5/12/chartex" xmlns:cx7="http://schemas.microsoft.com/office/drawing/2016/5/13/chartex" xmlns:cx8="http://schemas.microsoft.com/office/drawing/2016/5/14/chartex" xmlns:mc="http://schemas.openxmlformats.org/markup-compatibility/2006" xmlns:aink="http://schemas.microsoft.com/office/drawing/2016/ink" xmlns:am3d="http://schemas.microsoft.com/office/drawing/2017/model3d" xmlns:o="urn:schemas-microsoft-com:office:office" xmlns:r="http://schemas.openxmlformats.org/officeDocument/2006/relationships" xmlns:m="http://schemas.openxmlformats.org/officeDocument/2006/math" xmlns:v="urn:schemas-microsoft-com:vml" xmlns:wp14="http://schemas.microsoft.com/office/word/2010/wordprocessingDrawing" xmlns:wp="http://schemas.openxmlformats.org/drawingml/2006/wordprocessingDrawing" xmlns:w10="urn:schemas-microsoft-com:office:word" xmlns:w="http://schemas.openxmlformats.org/wordprocessingml/2006/main" xmlns:w14="http://schemas.microsoft.com/office/word/2010/wordml" xmlns:w15="http://schemas.microsoft.com/office/word/2012/wordml" xmlns:w16cid="http://schemas.microsoft.com/office/word/2016/wordml/cid" xmlns:w16se="http://schemas.microsoft.com/office/word/2015/wordml/symex" xmlns:wpg="http://schemas.microsoft.com/office/word/2010/wordprocessingGroup" xmlns:wpi="http://schemas.microsoft.com/office/word/2010/wordprocessingInk" xmlns:wne="http://schemas.microsoft.com/office/word/2006/wordml" xmlns:wps="http://schemas.microsoft.com/office/word/2010/wordprocessingShape" mc:Ignorable="w14 w15 w16se w16cid wp14">
   <w:footnote w:type="separator" w:id="-1">
@@ -5951,6 +6023,16 @@
 </file>
 
 <file path=word/header1.xml><?xml version="1.0" encoding="utf-8"?>
+<w:hdr xmlns:wpc="http://schemas.microsoft.com/office/word/2010/wordprocessingCanvas" xmlns:cx="http://schemas.microsoft.com/office/drawing/2014/chartex" xmlns:cx1="http://schemas.microsoft.com/office/drawing/2015/9/8/chartex" xmlns:cx2="http://schemas.microsoft.com/office/drawing/2015/10/21/chartex" xmlns:cx3="http://schemas.microsoft.com/office/drawing/2016/5/9/chartex" xmlns:cx4="http://schemas.microsoft.com/office/drawing/2016/5/10/chartex" xmlns:cx5="http://schemas.microsoft.com/office/drawing/2016/5/11/chartex" xmlns:cx6="http://schemas.microsoft.com/office/drawing/2016/5/12/chartex" xmlns:cx7="http://schemas.microsoft.com/office/drawing/2016/5/13/chartex" xmlns:cx8="http://schemas.microsoft.com/office/drawing/2016/5/14/chartex" xmlns:mc="http://schemas.openxmlformats.org/markup-compatibility/2006" xmlns:aink="http://schemas.microsoft.com/office/drawing/2016/ink" xmlns:am3d="http://schemas.microsoft.com/office/drawing/2017/model3d" xmlns:o="urn:schemas-microsoft-com:office:office" xmlns:r="http://schemas.openxmlformats.org/officeDocument/2006/relationships" xmlns:m="http://schemas.openxmlformats.org/officeDocument/2006/math" xmlns:v="urn:schemas-microsoft-com:vml" xmlns:wp14="http://schemas.microsoft.com/office/word/2010/wordprocessingDrawing" xmlns:wp="http://schemas.openxmlformats.org/drawingml/2006/wordprocessingDrawing" xmlns:w10="urn:schemas-microsoft-com:office:word" xmlns:w="http://schemas.openxmlformats.org/wordprocessingml/2006/main" xmlns:w14="http://schemas.microsoft.com/office/word/2010/wordml" xmlns:w15="http://schemas.microsoft.com/office/word/2012/wordml" xmlns:w16cid="http://schemas.microsoft.com/office/word/2016/wordml/cid" xmlns:w16se="http://schemas.microsoft.com/office/word/2015/wordml/symex" xmlns:wpg="http://schemas.microsoft.com/office/word/2010/wordprocessingGroup" xmlns:wpi="http://schemas.microsoft.com/office/word/2010/wordprocessingInk" xmlns:wne="http://schemas.microsoft.com/office/word/2006/wordml" xmlns:wps="http://schemas.microsoft.com/office/word/2010/wordprocessingShape" mc:Ignorable="w14 w15 w16se w16cid wp14">
+  <w:p>
+    <w:pPr>
+      <w:pStyle w:val="Sidhuvud"/>
+    </w:pPr>
+  </w:p>
+</w:hdr>
+</file>
+
+<file path=word/header2.xml><?xml version="1.0" encoding="utf-8"?>
 <w:hdr xmlns:wpc="http://schemas.microsoft.com/office/word/2010/wordprocessingCanvas" xmlns:cx="http://schemas.microsoft.com/office/drawing/2014/chartex" xmlns:cx1="http://schemas.microsoft.com/office/drawing/2015/9/8/chartex" xmlns:cx2="http://schemas.microsoft.com/office/drawing/2015/10/21/chartex" xmlns:cx3="http://schemas.microsoft.com/office/drawing/2016/5/9/chartex" xmlns:cx4="http://schemas.microsoft.com/office/drawing/2016/5/10/chartex" xmlns:cx5="http://schemas.microsoft.com/office/drawing/2016/5/11/chartex" xmlns:cx6="http://schemas.microsoft.com/office/drawing/2016/5/12/chartex" xmlns:cx7="http://schemas.microsoft.com/office/drawing/2016/5/13/chartex" xmlns:cx8="http://schemas.microsoft.com/office/drawing/2016/5/14/chartex" xmlns:mc="http://schemas.openxmlformats.org/markup-compatibility/2006" xmlns:aink="http://schemas.microsoft.com/office/drawing/2016/ink" xmlns:am3d="http://schemas.microsoft.com/office/drawing/2017/model3d" xmlns:o="urn:schemas-microsoft-com:office:office" xmlns:r="http://schemas.openxmlformats.org/officeDocument/2006/relationships" xmlns:m="http://schemas.openxmlformats.org/officeDocument/2006/math" xmlns:v="urn:schemas-microsoft-com:vml" xmlns:wp14="http://schemas.microsoft.com/office/word/2010/wordprocessingDrawing" xmlns:wp="http://schemas.openxmlformats.org/drawingml/2006/wordprocessingDrawing" xmlns:w10="urn:schemas-microsoft-com:office:word" xmlns:w="http://schemas.openxmlformats.org/wordprocessingml/2006/main" xmlns:w14="http://schemas.microsoft.com/office/word/2010/wordml" xmlns:w15="http://schemas.microsoft.com/office/word/2012/wordml" xmlns:w16cid="http://schemas.microsoft.com/office/word/2016/wordml/cid" xmlns:w16se="http://schemas.microsoft.com/office/word/2015/wordml/symex" xmlns:wpg="http://schemas.microsoft.com/office/word/2010/wordprocessingGroup" xmlns:wpi="http://schemas.microsoft.com/office/word/2010/wordprocessingInk" xmlns:wne="http://schemas.microsoft.com/office/word/2006/wordml" xmlns:wps="http://schemas.microsoft.com/office/word/2010/wordprocessingShape" mc:Ignorable="w14 w15 w16se w16cid wp14">
   <w:p>
     <w:pPr>
@@ -6098,37 +6180,20 @@
         <w:rFonts w:ascii="Times New Roman" w:hAnsi="Times New Roman"/>
         <w:b/>
       </w:rPr>
-      <w:fldChar w:fldCharType="begin"/>
+      <w:t>2020</w:t>
     </w:r>
-    <w:r>
-      <w:rPr>
-        <w:rFonts w:ascii="Times New Roman" w:hAnsi="Times New Roman"/>
-        <w:b/>
-      </w:rPr>
-      <w:instrText xml:space="preserve"> MERGEFIELD ansokningsar \* MERGEFORMAT </w:instrText>
-    </w:r>
-    <w:r>
-      <w:rPr>
-        <w:rFonts w:ascii="Times New Roman" w:hAnsi="Times New Roman"/>
-        <w:b/>
-      </w:rPr>
-      <w:fldChar w:fldCharType="separate"/>
-    </w:r>
-    <w:r>
-      <w:rPr>
-        <w:rFonts w:ascii="Times New Roman" w:hAnsi="Times New Roman"/>
-        <w:b/>
-        <w:noProof/>
-      </w:rPr>
-      <w:t>«ansokningsar»</w:t>
-    </w:r>
-    <w:r>
-      <w:rPr>
-        <w:rFonts w:ascii="Times New Roman" w:hAnsi="Times New Roman"/>
-        <w:b/>
-      </w:rPr>
-      <w:fldChar w:fldCharType="end"/>
-    </w:r>
+    <w:bookmarkStart w:id="1" w:name="_GoBack"/>
+    <w:bookmarkEnd w:id="1"/>
+  </w:p>
+</w:hdr>
+</file>
+
+<file path=word/header3.xml><?xml version="1.0" encoding="utf-8"?>
+<w:hdr xmlns:wpc="http://schemas.microsoft.com/office/word/2010/wordprocessingCanvas" xmlns:cx="http://schemas.microsoft.com/office/drawing/2014/chartex" xmlns:cx1="http://schemas.microsoft.com/office/drawing/2015/9/8/chartex" xmlns:cx2="http://schemas.microsoft.com/office/drawing/2015/10/21/chartex" xmlns:cx3="http://schemas.microsoft.com/office/drawing/2016/5/9/chartex" xmlns:cx4="http://schemas.microsoft.com/office/drawing/2016/5/10/chartex" xmlns:cx5="http://schemas.microsoft.com/office/drawing/2016/5/11/chartex" xmlns:cx6="http://schemas.microsoft.com/office/drawing/2016/5/12/chartex" xmlns:cx7="http://schemas.microsoft.com/office/drawing/2016/5/13/chartex" xmlns:cx8="http://schemas.microsoft.com/office/drawing/2016/5/14/chartex" xmlns:mc="http://schemas.openxmlformats.org/markup-compatibility/2006" xmlns:aink="http://schemas.microsoft.com/office/drawing/2016/ink" xmlns:am3d="http://schemas.microsoft.com/office/drawing/2017/model3d" xmlns:o="urn:schemas-microsoft-com:office:office" xmlns:r="http://schemas.openxmlformats.org/officeDocument/2006/relationships" xmlns:m="http://schemas.openxmlformats.org/officeDocument/2006/math" xmlns:v="urn:schemas-microsoft-com:vml" xmlns:wp14="http://schemas.microsoft.com/office/word/2010/wordprocessingDrawing" xmlns:wp="http://schemas.openxmlformats.org/drawingml/2006/wordprocessingDrawing" xmlns:w10="urn:schemas-microsoft-com:office:word" xmlns:w="http://schemas.openxmlformats.org/wordprocessingml/2006/main" xmlns:w14="http://schemas.microsoft.com/office/word/2010/wordml" xmlns:w15="http://schemas.microsoft.com/office/word/2012/wordml" xmlns:w16cid="http://schemas.microsoft.com/office/word/2016/wordml/cid" xmlns:w16se="http://schemas.microsoft.com/office/word/2015/wordml/symex" xmlns:wpg="http://schemas.microsoft.com/office/word/2010/wordprocessingGroup" xmlns:wpi="http://schemas.microsoft.com/office/word/2010/wordprocessingInk" xmlns:wne="http://schemas.microsoft.com/office/word/2006/wordml" xmlns:wps="http://schemas.microsoft.com/office/word/2010/wordprocessingShape" mc:Ignorable="w14 w15 w16se w16cid wp14">
+  <w:p>
+    <w:pPr>
+      <w:pStyle w:val="Sidhuvud"/>
+    </w:pPr>
   </w:p>
 </w:hdr>
 </file>
@@ -7820,7 +7885,7 @@
 </file>
 
 <file path=customXml/itemProps1.xml><?xml version="1.0" encoding="utf-8"?>
-<ds:datastoreItem xmlns:ds="http://schemas.openxmlformats.org/officeDocument/2006/customXml" ds:itemID="{0E0A4CFD-D9CE-BE45-B138-8165758076B3}">
+<ds:datastoreItem xmlns:ds="http://schemas.openxmlformats.org/officeDocument/2006/customXml" ds:itemID="{71D9217B-F2D8-1F42-8739-A61E6840E5B5}">
   <ds:schemaRefs>
     <ds:schemaRef ds:uri="http://schemas.openxmlformats.org/officeDocument/2006/bibliography"/>
   </ds:schemaRefs>

</xml_diff>